<commit_message>
ADD : huuu,hogehoge DEL : hoge
</commit_message>
<xml_diff>
--- a/binaries/kazumi.saito.docx
+++ b/binaries/kazumi.saito.docx
@@ -13,24 +13,79 @@
         <w:t xml:space="preserve"> 和巳（さいとう かずみ、1977年11月30日 - ）は、日本の元プロ野球選手（投手）、コーチ、現野球解説者。京都府京都市南区出身。</w:t>
       </w:r>
     </w:p>
+    <w:p>
+      <w:bookmarkStart w:id="0" w:name="_GoBack"/>
+      <w:bookmarkEnd w:id="0"/>
+    </w:p>
+    <w:p>
+      <w:pPr>
+        <w:rPr>
+          <w:rFonts w:ascii="MS Gothic" w:eastAsia="MS Gothic" w:hAnsi="MS Gothic" w:hint="eastAsia"/>
+        </w:rPr>
+      </w:pPr>
+      <w:r>
+        <w:rPr>
+          <w:rFonts w:ascii="MS Gothic" w:eastAsia="MS Gothic" w:hAnsi="MS Gothic" w:hint="eastAsia"/>
+        </w:rPr>
+        <w:t>概要</w:t>
+      </w:r>
+    </w:p>
+    <w:p>
+      <w:r>
+        <w:rPr>
+          <w:rFonts w:hint="eastAsia"/>
+        </w:rPr>
+        <w:t>プロ野球選手時代は福岡ダイエーホークス→福岡ソフトバンクホークスに所属していた。</w:t>
+      </w:r>
+      <w:r>
+        <w:rPr>
+          <w:rFonts w:ascii="MS Gothic" w:eastAsia="MS Gothic" w:hAnsi="MS Gothic"/>
+          <w:color w:val="FF0000"/>
+        </w:rPr>
+        <w:t>1996年から1999年までの登録名は「カズミ」</w:t>
+      </w:r>
+      <w:r>
+        <w:t>。2006年に日本プロ野球史上7人目の投手五冠王[1]に輝く。沢村賞を同年と2003年に受賞。パシフィック・リーグ史上初の同賞複数回受賞者[2][3]。右肩腱板（けんばん）損傷により2007年を最後に一軍登板がなく、2011年からは支配下選手登録を外れ同球団のリハビリ担当コーチを務めながら現役復帰を目指すも、2013年7月に復帰を断念することを表明。同月31日付で退団した[4][5][6]。2014年からは福岡を拠点にTVQ九州放送の野球解説者と西日本スポーツの専属評論家として活動。</w:t>
+      </w:r>
+    </w:p>
     <w:p/>
     <w:p>
       <w:pPr>
         <w:rPr>
+          <w:rFonts w:ascii="MS Gothic" w:eastAsia="MS Gothic" w:hAnsi="MS Gothic"/>
+        </w:rPr>
+      </w:pPr>
+      <w:r>
+        <w:rPr>
+          <w:rFonts w:ascii="MS Gothic" w:eastAsia="MS Gothic" w:hAnsi="MS Gothic" w:hint="eastAsia"/>
+        </w:rPr>
+        <w:t>プロ入り前</w:t>
+      </w:r>
+    </w:p>
+    <w:p>
+      <w:r>
+        <w:t>1977年に京都府京都市で誕生。小学1年生時に祥豊ファイターズに入団し、4年生時には捕手として試合に出場。中学校に入学するとボーイズリーグの京都スターズに入団。強肩捕手として活躍し、後半になると投手としても注目を集めるようになった[7]。1995年に南京都高等学校からドラフト1位指名で福岡ダイエーホークスに入団。チームに斉藤姓の投手が3人になることから（斉藤学、斉藤貢）、「カズミ」が登録名となった（同時に斉藤貢も登録名を「ミツグ」に改めている）。後に２０１８年４月２２日「Ａｍｅｂａ　ＴＶ」における「東京六大</w:t>
+      </w:r>
+      <w:r>
+        <w:rPr>
           <w:rFonts w:hint="eastAsia"/>
         </w:rPr>
-      </w:pPr>
+        <w:t>学野球」の解説にて「ドラフトで指名が無ければ高校で野球を辞めていた」旨をカミングアウト。進路について、野球を辞める方向で</w:t>
+      </w:r>
+      <w:proofErr w:type="gramStart"/>
       <w:r>
         <w:rPr>
           <w:rFonts w:hint="eastAsia"/>
         </w:rPr>
-        <w:t>プロ野球選手時代は福岡ダイエーホークス→福岡ソフトバンクホークスに所属していた。</w:t>
-      </w:r>
-      <w:r>
-        <w:t>1996年から1999年までの登録名は「カズミ」。2006年に日本プロ野球史上7人目の投手五冠王[1]に輝く。沢村賞を同年と2003年に受賞。パシフィック・リーグ史上初の同賞複数回受賞者[2][3]。右肩腱板（けんばん）損傷により2007年を最後に一軍登板がなく、2011年からは支配下選手登録を外れ同球団のリハビリ担当コーチを務めながら現役復帰を目指すも、2013年7月に復帰を断念することを表明。同月31日付で退団した[4][5][6]。2014年からは福岡を拠点にTVQ九州放送の野球解説者と西日本スポーツの専属評論家として活動。</w:t>
-      </w:r>
-      <w:bookmarkStart w:id="0" w:name="_GoBack"/>
-      <w:bookmarkEnd w:id="0"/>
+        <w:t>話してた</w:t>
+      </w:r>
+      <w:proofErr w:type="gramEnd"/>
+      <w:r>
+        <w:rPr>
+          <w:rFonts w:hint="eastAsia"/>
+        </w:rPr>
+        <w:t>ところ「プロのスカウトから会いたい」と言われ斉藤自身は「人違い？」にしか思っていなかったと言う。</w:t>
+      </w:r>
     </w:p>
     <w:sectPr>
       <w:pgSz w:w="11900" w:h="16840"/>

</xml_diff>